<commit_message>
Removed cornering speed, added integral adjustment
Slider to adjust cornering speed replaced with I gain adjustment
Variables to store cornering speed gone
</commit_message>
<xml_diff>
--- a/PID_both_eyes/New Command List.docx
+++ b/PID_both_eyes/New Command List.docx
@@ -360,8 +360,13 @@
               <w:spacing w:line="240" w:lineRule="auto"/>
             </w:pPr>
             <w:r>
-              <w:t>Change cornering speed to XXX</w:t>
-            </w:r>
+              <w:t xml:space="preserve">Change </w:t>
+            </w:r>
+            <w:r>
+              <w:t>I gain to XXXXX</w:t>
+            </w:r>
+            <w:bookmarkStart w:id="0" w:name="_GoBack"/>
+            <w:bookmarkEnd w:id="0"/>
           </w:p>
         </w:tc>
       </w:tr>
@@ -422,10 +427,7 @@
               <w:spacing w:line="240" w:lineRule="auto"/>
             </w:pPr>
             <w:r>
-              <w:t xml:space="preserve">Change P gain to </w:t>
-            </w:r>
-            <w:r>
-              <w:t>XXXXX</w:t>
+              <w:t>Change P gain to XXXXX</w:t>
             </w:r>
           </w:p>
         </w:tc>
@@ -446,10 +448,7 @@
               <w:spacing w:line="240" w:lineRule="auto"/>
             </w:pPr>
             <w:r>
-              <w:t xml:space="preserve">5 </w:t>
-            </w:r>
-            <w:r>
-              <w:t>XXXXX</w:t>
+              <w:t>5 XXXXX</w:t>
             </w:r>
           </w:p>
         </w:tc>
@@ -484,10 +483,7 @@
               <w:spacing w:line="240" w:lineRule="auto"/>
             </w:pPr>
             <w:r>
-              <w:t xml:space="preserve">Change D gain to </w:t>
-            </w:r>
-            <w:r>
-              <w:t>XXXXX</w:t>
+              <w:t>Change D gain to XXXXX</w:t>
             </w:r>
           </w:p>
         </w:tc>
@@ -663,8 +659,6 @@
             <w:r>
               <w:t>Confirmation of updated variable</w:t>
             </w:r>
-            <w:bookmarkStart w:id="0" w:name="_GoBack"/>
-            <w:bookmarkEnd w:id="0"/>
           </w:p>
         </w:tc>
       </w:tr>

</xml_diff>